<commit_message>
Avaliação de seleção - Santa Cruz
Alteração no cabeçalho da avaliação: inclusão do campo email.
</commit_message>
<xml_diff>
--- a/doc/Avaliacoes_Selecao/_2014_03_17_SantaCruz_Selecao_Questoes_Robotica.docx
+++ b/doc/Avaliacoes_Selecao/_2014_03_17_SantaCruz_Selecao_Questoes_Robotica.docx
@@ -217,7 +217,56 @@
           </w:p>
         </w:tc>
       </w:tr>
+      <w:tr>
+        <w:trPr>
+          <w:cantSplit/>
+          <w:trHeight w:val="379"/>
+        </w:trPr>
+        <w:tc>
+          <w:tcPr>
+            <w:tcW w:w="9851" w:type="dxa"/>
+            <w:gridSpan w:val="3"/>
+            <w:vAlign w:val="center"/>
+          </w:tcPr>
+          <w:p>
+            <w:pPr>
+              <w:spacing w:after="0" w:line="360" w:lineRule="auto"/>
+              <w:rPr>
+                <w:rFonts w:ascii="Arial" w:hAnsi="Arial" w:cs="Arial"/>
+                <w:b/>
+              </w:rPr>
+            </w:pPr>
+            <w:proofErr w:type="spellStart"/>
+            <w:r>
+              <w:rPr>
+                <w:rFonts w:ascii="Arial" w:hAnsi="Arial" w:cs="Arial"/>
+                <w:b/>
+              </w:rPr>
+              <w:t>Email</w:t>
+            </w:r>
+            <w:proofErr w:type="spellEnd"/>
+            <w:r>
+              <w:rPr>
+                <w:rFonts w:ascii="Arial" w:hAnsi="Arial" w:cs="Arial"/>
+                <w:b/>
+              </w:rPr>
+              <w:t xml:space="preserve">: </w:t>
+            </w:r>
+          </w:p>
+        </w:tc>
+      </w:tr>
     </w:tbl>
+    <w:p>
+      <w:pPr>
+        <w:pStyle w:val="Cabealho"/>
+        <w:jc w:val="center"/>
+        <w:rPr>
+          <w:rFonts w:ascii="Arial" w:hAnsi="Arial" w:cs="Arial"/>
+          <w:b/>
+          <w:lang w:val="en-US"/>
+        </w:rPr>
+      </w:pPr>
+    </w:p>
     <w:p>
       <w:pPr>
         <w:pStyle w:val="Cabealho"/>
@@ -275,7 +324,15 @@
         <w:rPr>
           <w:rFonts w:ascii="Arial" w:hAnsi="Arial" w:cs="Arial"/>
         </w:rPr>
-        <w:t xml:space="preserve">O robô A diz 3 vezes mais palavras do que o robô B. Quantas palavras terá dito o robô B quando </w:t>
+        <w:t>O robô A diz 3 vezes mais palavras do q</w:t>
+      </w:r>
+      <w:bookmarkStart w:id="0" w:name="_GoBack"/>
+      <w:bookmarkEnd w:id="0"/>
+      <w:r>
+        <w:rPr>
+          <w:rFonts w:ascii="Arial" w:hAnsi="Arial" w:cs="Arial"/>
+        </w:rPr>
+        <w:t xml:space="preserve">ue o robô B. Quantas palavras terá dito o robô B quando </w:t>
       </w:r>
       <w:r>
         <w:rPr>
@@ -618,7 +675,7 @@
                           <pic:cNvPicPr/>
                         </pic:nvPicPr>
                         <pic:blipFill>
-                          <a:blip r:embed="rId8">
+                          <a:blip r:embed="rId9">
                             <a:extLst>
                               <a:ext uri="{28A0092B-C50C-407E-A947-70E740481C1C}">
                                 <a14:useLocalDpi xmlns:a14="http://schemas.microsoft.com/office/drawing/2010/main" val="0"/>
@@ -671,6 +728,17 @@
     <w:p>
       <w:pPr>
         <w:pStyle w:val="Cabealho"/>
+        <w:spacing w:after="0"/>
+        <w:ind w:left="720"/>
+        <w:jc w:val="both"/>
+        <w:rPr>
+          <w:rFonts w:ascii="Arial" w:hAnsi="Arial" w:cs="Arial"/>
+        </w:rPr>
+      </w:pPr>
+    </w:p>
+    <w:p>
+      <w:pPr>
+        <w:pStyle w:val="Cabealho"/>
         <w:numPr>
           <w:ilvl w:val="1"/>
           <w:numId w:val="32"/>
@@ -900,7 +968,7 @@
                     <pic:cNvPicPr/>
                   </pic:nvPicPr>
                   <pic:blipFill>
-                    <a:blip r:embed="rId9">
+                    <a:blip r:embed="rId10">
                       <a:extLst>
                         <a:ext uri="{28A0092B-C50C-407E-A947-70E740481C1C}">
                           <a14:useLocalDpi xmlns:a14="http://schemas.microsoft.com/office/drawing/2010/main" val="0"/>
@@ -939,33 +1007,15 @@
         <w:rPr>
           <w:rFonts w:ascii="Arial" w:hAnsi="Arial" w:cs="Arial"/>
         </w:rPr>
-      </w:pPr>
-      <w:r>
-        <w:rPr>
-          <w:rFonts w:ascii="Arial" w:hAnsi="Arial" w:cs="Arial"/>
-        </w:rPr>
-        <w:t>(</w:t>
-      </w:r>
-      <w:r>
-        <w:rPr>
-          <w:rFonts w:ascii="Arial" w:hAnsi="Arial" w:cs="Arial"/>
-          <w:lang w:val="en-US"/>
-        </w:rPr>
-        <w:t xml:space="preserve">  </w:t>
-      </w:r>
-      <w:r>
-        <w:rPr>
-          <w:rFonts w:ascii="Arial" w:hAnsi="Arial" w:cs="Arial"/>
-        </w:rPr>
-        <w:t xml:space="preserve"> ) </w:t>
-      </w:r>
-      <w:r>
-        <w:rPr>
-          <w:rFonts w:ascii="Arial" w:hAnsi="Arial" w:cs="Arial"/>
-          <w:lang w:val="en-US"/>
-        </w:rPr>
-        <w:t>A e B</w:t>
-      </w:r>
+        <w:sectPr>
+          <w:headerReference w:type="default" r:id="rId11"/>
+          <w:footerReference w:type="default" r:id="rId12"/>
+          <w:pgSz w:w="11906" w:h="16838"/>
+          <w:pgMar w:top="18" w:right="1134" w:bottom="1134" w:left="426" w:header="426" w:footer="709" w:gutter="0"/>
+          <w:cols w:space="708"/>
+          <w:docGrid w:linePitch="360"/>
+        </w:sectPr>
+      </w:pPr>
     </w:p>
     <w:p>
       <w:pPr>
@@ -984,6 +1034,7 @@
         <w:rPr>
           <w:rFonts w:ascii="Arial" w:hAnsi="Arial" w:cs="Arial"/>
         </w:rPr>
+        <w:lastRenderedPageBreak/>
         <w:t>(</w:t>
       </w:r>
       <w:r>
@@ -1004,7 +1055,7 @@
           <w:rFonts w:ascii="Arial" w:hAnsi="Arial" w:cs="Arial"/>
           <w:lang w:val="en-US"/>
         </w:rPr>
-        <w:t>B e D</w:t>
+        <w:t>A e B</w:t>
       </w:r>
     </w:p>
     <w:p>
@@ -1044,7 +1095,7 @@
           <w:rFonts w:ascii="Arial" w:hAnsi="Arial" w:cs="Arial"/>
           <w:lang w:val="en-US"/>
         </w:rPr>
-        <w:t>D e F</w:t>
+        <w:t>B e D</w:t>
       </w:r>
     </w:p>
     <w:p>
@@ -1084,7 +1135,7 @@
           <w:rFonts w:ascii="Arial" w:hAnsi="Arial" w:cs="Arial"/>
           <w:lang w:val="en-US"/>
         </w:rPr>
-        <w:t>A e C</w:t>
+        <w:t>D e F</w:t>
       </w:r>
     </w:p>
     <w:p>
@@ -1104,6 +1155,7 @@
         <w:rPr>
           <w:rFonts w:ascii="Arial" w:hAnsi="Arial" w:cs="Arial"/>
         </w:rPr>
+        <w:lastRenderedPageBreak/>
         <w:t>(</w:t>
       </w:r>
       <w:r>
@@ -1124,8 +1176,67 @@
           <w:rFonts w:ascii="Arial" w:hAnsi="Arial" w:cs="Arial"/>
           <w:lang w:val="en-US"/>
         </w:rPr>
+        <w:t>A e C</w:t>
+      </w:r>
+    </w:p>
+    <w:p>
+      <w:pPr>
+        <w:pStyle w:val="Cabealho"/>
+        <w:numPr>
+          <w:ilvl w:val="1"/>
+          <w:numId w:val="32"/>
+        </w:numPr>
+        <w:spacing w:after="0"/>
+        <w:jc w:val="both"/>
+        <w:rPr>
+          <w:rFonts w:ascii="Arial" w:hAnsi="Arial" w:cs="Arial"/>
+        </w:rPr>
+      </w:pPr>
+      <w:r>
+        <w:rPr>
+          <w:rFonts w:ascii="Arial" w:hAnsi="Arial" w:cs="Arial"/>
+        </w:rPr>
+        <w:t>(</w:t>
+      </w:r>
+      <w:r>
+        <w:rPr>
+          <w:rFonts w:ascii="Arial" w:hAnsi="Arial" w:cs="Arial"/>
+          <w:lang w:val="en-US"/>
+        </w:rPr>
+        <w:t xml:space="preserve">  </w:t>
+      </w:r>
+      <w:r>
+        <w:rPr>
+          <w:rFonts w:ascii="Arial" w:hAnsi="Arial" w:cs="Arial"/>
+        </w:rPr>
+        <w:t xml:space="preserve"> ) </w:t>
+      </w:r>
+      <w:r>
+        <w:rPr>
+          <w:rFonts w:ascii="Arial" w:hAnsi="Arial" w:cs="Arial"/>
+          <w:lang w:val="en-US"/>
+        </w:rPr>
         <w:t>C e F</w:t>
       </w:r>
+    </w:p>
+    <w:p>
+      <w:pPr>
+        <w:pStyle w:val="Cabealho"/>
+        <w:spacing w:after="0" w:line="360" w:lineRule="auto"/>
+        <w:jc w:val="both"/>
+        <w:rPr>
+          <w:rFonts w:ascii="Arial" w:hAnsi="Arial" w:cs="Arial"/>
+          <w:color w:val="141413"/>
+          <w:lang w:eastAsia="pt-BR"/>
+        </w:rPr>
+        <w:sectPr>
+          <w:type w:val="continuous"/>
+          <w:pgSz w:w="11906" w:h="16838"/>
+          <w:pgMar w:top="18" w:right="1134" w:bottom="1134" w:left="426" w:header="426" w:footer="709" w:gutter="0"/>
+          <w:cols w:num="2" w:space="708"/>
+          <w:docGrid w:linePitch="360"/>
+        </w:sectPr>
+      </w:pPr>
     </w:p>
     <w:p>
       <w:pPr>
@@ -3428,17 +3539,7 @@
                 <w:color w:val="000000"/>
                 <w:lang w:eastAsia="pt-BR"/>
               </w:rPr>
-              <w:t>A empresa Mitsubishi-Heavy desenvolveu um robô human</w:t>
-            </w:r>
-            <w:bookmarkStart w:id="0" w:name="_GoBack"/>
-            <w:bookmarkEnd w:id="0"/>
-            <w:r>
-              <w:rPr>
-                <w:rFonts w:ascii="Arial" w:hAnsi="Arial" w:cs="Arial"/>
-                <w:color w:val="000000"/>
-                <w:lang w:eastAsia="pt-BR"/>
-              </w:rPr>
-              <w:t xml:space="preserve">oide em formato de criança, capaz de reconhecer cerca de 10 mil palavras e cuidar da casa. O robô </w:t>
+              <w:t xml:space="preserve">A empresa Mitsubishi-Heavy desenvolveu um robô humanoide em formato de criança, capaz de reconhecer cerca de 10 mil palavras e cuidar da casa. O robô </w:t>
             </w:r>
             <w:proofErr w:type="spellStart"/>
             <w:r>
@@ -3506,7 +3607,7 @@
                 <w:lang w:eastAsia="pt-BR"/>
               </w:rPr>
               <w:drawing>
-                <wp:inline distT="0" distB="0" distL="0" distR="0" wp14:anchorId="10909E15" wp14:editId="170D3BBC">
+                <wp:inline distT="0" distB="0" distL="0" distR="0" wp14:anchorId="6C651D22" wp14:editId="7E1B8BE5">
                   <wp:extent cx="1819275" cy="2420058"/>
                   <wp:effectExtent l="0" t="0" r="0" b="0"/>
                   <wp:docPr id="3" name="Imagem 3"/>
@@ -3521,7 +3622,7 @@
                           <pic:cNvPicPr/>
                         </pic:nvPicPr>
                         <pic:blipFill>
-                          <a:blip r:embed="rId10">
+                          <a:blip r:embed="rId13">
                             <a:extLst>
                               <a:ext uri="{28A0092B-C50C-407E-A947-70E740481C1C}">
                                 <a14:useLocalDpi xmlns:a14="http://schemas.microsoft.com/office/drawing/2010/main" val="0"/>
@@ -3952,7 +4053,7 @@
           <w:lang w:val="pt-BR" w:eastAsia="pt-BR"/>
         </w:rPr>
         <w:drawing>
-          <wp:inline distT="0" distB="0" distL="0" distR="0" wp14:anchorId="0AC2517B" wp14:editId="5BBC89FD">
+          <wp:inline distT="0" distB="0" distL="0" distR="0" wp14:anchorId="01D2DBC9" wp14:editId="114670C9">
             <wp:extent cx="4229100" cy="2490189"/>
             <wp:effectExtent l="0" t="0" r="0" b="5715"/>
             <wp:docPr id="5" name="Imagem 5"/>
@@ -3967,7 +4068,7 @@
                     <pic:cNvPicPr/>
                   </pic:nvPicPr>
                   <pic:blipFill>
-                    <a:blip r:embed="rId11">
+                    <a:blip r:embed="rId14">
                       <a:extLst>
                         <a:ext uri="{28A0092B-C50C-407E-A947-70E740481C1C}">
                           <a14:useLocalDpi xmlns:a14="http://schemas.microsoft.com/office/drawing/2010/main" val="0"/>
@@ -4007,8 +4108,7 @@
           <w:rFonts w:ascii="Arial" w:hAnsi="Arial" w:cs="Arial"/>
         </w:rPr>
         <w:sectPr>
-          <w:headerReference w:type="default" r:id="rId12"/>
-          <w:footerReference w:type="default" r:id="rId13"/>
+          <w:type w:val="continuous"/>
           <w:pgSz w:w="11906" w:h="16838"/>
           <w:pgMar w:top="18" w:right="1134" w:bottom="1134" w:left="426" w:header="426" w:footer="709" w:gutter="0"/>
           <w:cols w:space="708"/>
@@ -4300,7 +4400,7 @@
                     <pic:cNvPicPr/>
                   </pic:nvPicPr>
                   <pic:blipFill>
-                    <a:blip r:embed="rId14">
+                    <a:blip r:embed="rId15">
                       <a:extLst>
                         <a:ext uri="{28A0092B-C50C-407E-A947-70E740481C1C}">
                           <a14:useLocalDpi xmlns:a14="http://schemas.microsoft.com/office/drawing/2010/main" val="0"/>
@@ -5647,6 +5747,7 @@
         <w:jc w:val="both"/>
         <w:rPr>
           <w:rFonts w:ascii="Arial" w:hAnsi="Arial" w:cs="Arial"/>
+          <w:lang w:val="pt-BR"/>
         </w:rPr>
       </w:pPr>
       <w:r>
@@ -5668,6 +5769,18 @@
         </w:rPr>
         <w:t>robô ainda terá nas pilhas ao final do trajeto?</w:t>
       </w:r>
+    </w:p>
+    <w:p>
+      <w:pPr>
+        <w:pStyle w:val="Cabealho"/>
+        <w:spacing w:after="0"/>
+        <w:ind w:left="720"/>
+        <w:jc w:val="both"/>
+        <w:rPr>
+          <w:rFonts w:ascii="Arial" w:hAnsi="Arial" w:cs="Arial"/>
+          <w:lang w:val="pt-BR"/>
+        </w:rPr>
+      </w:pPr>
     </w:p>
     <w:p>
       <w:pPr>
@@ -5967,7 +6080,7 @@
                     <pic:cNvPicPr/>
                   </pic:nvPicPr>
                   <pic:blipFill>
-                    <a:blip r:embed="rId15">
+                    <a:blip r:embed="rId16">
                       <a:extLst>
                         <a:ext uri="{28A0092B-C50C-407E-A947-70E740481C1C}">
                           <a14:useLocalDpi xmlns:a14="http://schemas.microsoft.com/office/drawing/2010/main" val="0"/>
@@ -6416,7 +6529,7 @@
                     <pic:cNvPicPr/>
                   </pic:nvPicPr>
                   <pic:blipFill>
-                    <a:blip r:embed="rId16">
+                    <a:blip r:embed="rId17">
                       <a:extLst>
                         <a:ext uri="{28A0092B-C50C-407E-A947-70E740481C1C}">
                           <a14:useLocalDpi xmlns:a14="http://schemas.microsoft.com/office/drawing/2010/main" val="0"/>
@@ -7060,7 +7173,7 @@
                     <pic:cNvPicPr/>
                   </pic:nvPicPr>
                   <pic:blipFill>
-                    <a:blip r:embed="rId17">
+                    <a:blip r:embed="rId18">
                       <a:extLst>
                         <a:ext uri="{28A0092B-C50C-407E-A947-70E740481C1C}">
                           <a14:useLocalDpi xmlns:a14="http://schemas.microsoft.com/office/drawing/2010/main" val="0"/>
@@ -7420,7 +7533,7 @@
                     <pic:cNvPicPr/>
                   </pic:nvPicPr>
                   <pic:blipFill>
-                    <a:blip r:embed="rId18">
+                    <a:blip r:embed="rId19">
                       <a:extLst>
                         <a:ext uri="{28A0092B-C50C-407E-A947-70E740481C1C}">
                           <a14:useLocalDpi xmlns:a14="http://schemas.microsoft.com/office/drawing/2010/main" val="0"/>
@@ -7775,7 +7888,7 @@
         <w:lang w:val="pt-BR" w:eastAsia="pt-BR"/>
       </w:rPr>
       <w:drawing>
-        <wp:inline distT="0" distB="0" distL="0" distR="0" wp14:anchorId="2D7ADA60" wp14:editId="5D1866FF">
+        <wp:inline distT="0" distB="0" distL="0" distR="0" wp14:anchorId="3473DA9D" wp14:editId="5B968D54">
           <wp:extent cx="1600200" cy="657225"/>
           <wp:effectExtent l="0" t="0" r="0" b="9525"/>
           <wp:docPr id="11" name="Imagem 11"/>
@@ -12411,4 +12524,16 @@
   <a:objectDefaults/>
   <a:extraClrSchemeLst/>
 </a:theme>
+</file>
+
+<file path=customXml/item1.xml><?xml version="1.0" encoding="utf-8"?>
+<b:Sources xmlns:b="http://schemas.openxmlformats.org/officeDocument/2006/bibliography" xmlns="http://schemas.openxmlformats.org/officeDocument/2006/bibliography" SelectedStyle="\APA.XSL" StyleName="APA"/>
+</file>
+
+<file path=customXml/itemProps1.xml><?xml version="1.0" encoding="utf-8"?>
+<ds:datastoreItem xmlns:ds="http://schemas.openxmlformats.org/officeDocument/2006/customXml" ds:itemID="{53C653D0-481A-42F2-8100-BA9A5DA8738C}">
+  <ds:schemaRefs>
+    <ds:schemaRef ds:uri="http://schemas.openxmlformats.org/officeDocument/2006/bibliography"/>
+  </ds:schemaRefs>
+</ds:datastoreItem>
 </file>
</xml_diff>